<commit_message>
just a safe push
</commit_message>
<xml_diff>
--- a/Dokumentasjon Norsk - komme igang med Azure CLI og Terraform.docx
+++ b/Dokumentasjon Norsk - komme igang med Azure CLI og Terraform.docx
@@ -430,14 +430,13 @@
         <w:pStyle w:val="Listeavsnitt"/>
       </w:pPr>
       <w:r>
-        <w:lastRenderedPageBreak/>
         <w:t xml:space="preserve">8. så skriver vi </w:t>
       </w:r>
       <w:r>
         <w:t>«terraform plan» som viser hvilke ressurser som ville bli opprettet</w:t>
       </w:r>
       <w:r>
-        <w:t>:</w:t>
+        <w:t>, da skriver du bare «yes» og trykker enter for å bekrefte.</w:t>
       </w:r>
       <w:r>
         <w:br/>
@@ -446,6 +445,7 @@
         <w:rPr>
           <w:noProof/>
         </w:rPr>
+        <w:lastRenderedPageBreak/>
         <w:drawing>
           <wp:inline distT="0" distB="0" distL="0" distR="0" wp14:anchorId="67220EBD" wp14:editId="2B5084CE">
             <wp:extent cx="5753100" cy="6010275"/>

</xml_diff>